<commit_message>
added sections to documentation
</commit_message>
<xml_diff>
--- a/Visualisierung von Audio-Daten in VR - Dokumentation.docx
+++ b/Visualisierung von Audio-Daten in VR - Dokumentation.docx
@@ -133,20 +133,16 @@
           <w:rFonts w:cs="Times New Roman"/>
         </w:rPr>
       </w:pPr>
-      <w:r>
+    </w:p>
+    <w:p>
+      <w:pPr>
+        <w:jc w:val="center"/>
         <w:rPr>
           <w:rFonts w:cs="Times New Roman"/>
         </w:rPr>
-        <w:t>Hier kommt der Untertitel.</w:t>
-      </w:r>
-    </w:p>
-    <w:p>
-      <w:pPr>
-        <w:jc w:val="center"/>
-        <w:rPr>
-          <w:rFonts w:cs="Times New Roman"/>
-        </w:rPr>
-      </w:pPr>
+      </w:pPr>
+      <w:bookmarkStart w:id="0" w:name="_GoBack"/>
+      <w:bookmarkEnd w:id="0"/>
     </w:p>
     <w:p>
       <w:pPr>
@@ -1464,7 +1460,7 @@
       <w:r>
         <w:br w:type="page"/>
       </w:r>
-      <w:bookmarkStart w:id="0" w:name="_Toc31714892"/>
+      <w:bookmarkStart w:id="1" w:name="_Toc31714892"/>
       <w:r>
         <w:lastRenderedPageBreak/>
         <w:t xml:space="preserve">1 </w:t>
@@ -1472,23 +1468,47 @@
       <w:r>
         <w:t>Einleitung</w:t>
       </w:r>
-      <w:bookmarkEnd w:id="0"/>
-    </w:p>
-    <w:p>
-      <w:r>
-        <w:t>Seit Anbeginn</w:t>
-      </w:r>
-      <w:r>
-        <w:t xml:space="preserve"> der Menschheit ist die Visualisierung von Informationen eine wichtige Methode der Vermittlung von Informationen. Dabei besitzt der Sehapparat die größte Bandbreite zum Gehirn im Vergleich zu den anderen Sinnesorganen. Im Gegensatz zum Beispiel zur akustischen Verarbeitung können eine große Menge an Informationen bzw. Daten „auf einem Blick“ verarbeitet werden. Insbesondere auch im Bezug auf den zeitlichen Verlauf, wohingegen beim Hören immer nur der gegenwärtige Moment bewusst erfasst werden kann.</w:t>
+      <w:bookmarkEnd w:id="1"/>
+    </w:p>
+    <w:p>
+      <w:r>
+        <w:t>Schon lange</w:t>
+      </w:r>
+      <w:r>
+        <w:t xml:space="preserve"> ist die Visualisierung von Informationen eine wichtige Methode der Vermittlung von Informationen. Dabei besitzt der Sehapparat die größte Bandbreite zum Gehirn im Vergleich zu den anderen Sinnesorganen. Im Gegensatz zum Beispiel zur akustischen Verarbeitung können eine große Menge an Informationen bzw. Daten „auf einem Blick“ verarbeitet werden. Insbesondere auch </w:t>
+      </w:r>
+      <w:r>
+        <w:t>in</w:t>
+      </w:r>
+      <w:r>
+        <w:t xml:space="preserve"> Bezug auf den zeitlichen Verlauf, wohingegen beim Hören immer nur der gegenwärtige Moment bewusst erfasst werden kann.</w:t>
       </w:r>
       <w:r>
         <w:t xml:space="preserve"> </w:t>
       </w:r>
       <w:r>
-        <w:t xml:space="preserve">D.h. die Anreicherung von gehörtem Ton mit visuellen Informationen, kann unser Verständnis </w:t>
-      </w:r>
-      <w:r>
-        <w:t>über die Struktur des Klangmaterials stark erweitern.</w:t>
+        <w:t>D</w:t>
+      </w:r>
+      <w:r>
+        <w:t xml:space="preserve">as </w:t>
+      </w:r>
+      <w:r>
+        <w:t>h</w:t>
+      </w:r>
+      <w:r>
+        <w:t>eißt</w:t>
+      </w:r>
+      <w:r>
+        <w:t xml:space="preserve"> die Anreicherung von gehörtem Ton mit visuellen Informationen, kann unser Verständnis </w:t>
+      </w:r>
+      <w:r>
+        <w:t xml:space="preserve">über die Struktur des Klangmaterials </w:t>
+      </w:r>
+      <w:r>
+        <w:t>sinnvoll ergänzen</w:t>
+      </w:r>
+      <w:r>
+        <w:t>.</w:t>
       </w:r>
     </w:p>
     <w:p/>
@@ -1496,11 +1516,11 @@
       <w:pPr>
         <w:pStyle w:val="Heading1"/>
       </w:pPr>
-      <w:bookmarkStart w:id="1" w:name="_Toc31714893"/>
+      <w:bookmarkStart w:id="2" w:name="_Toc31714893"/>
       <w:r>
         <w:t>2 Konzeption</w:t>
       </w:r>
-      <w:bookmarkEnd w:id="1"/>
+      <w:bookmarkEnd w:id="2"/>
     </w:p>
     <w:p>
       <w:r>
@@ -1521,6 +1541,61 @@
       <w:r>
         <w:t>ermöglichen. Dafür soll eine frequenzbasierte Darstellung verwendet werden, um Eigenschaften der Audio-Daten in visueller Form zu offenbaren, die evtl. beim bloßen Hören verborgen bleiben.</w:t>
       </w:r>
+      <w:r>
+        <w:t xml:space="preserve"> Durch die Nutzung von Kopfhörern und eines Head-</w:t>
+      </w:r>
+      <w:proofErr w:type="spellStart"/>
+      <w:r>
+        <w:t>Mounted</w:t>
+      </w:r>
+      <w:proofErr w:type="spellEnd"/>
+      <w:r>
+        <w:t xml:space="preserve">-Display (HMD) soll eine Immersion hergestellt werden, welche aufgrund der Kombination von Hörsinn und Sehsinn das Erfassen und Erleben von Klanginformationen </w:t>
+      </w:r>
+      <w:commentRangeStart w:id="3"/>
+      <w:r>
+        <w:t>intensiviert</w:t>
+      </w:r>
+      <w:commentRangeEnd w:id="3"/>
+      <w:r>
+        <w:rPr>
+          <w:rStyle w:val="CommentReference"/>
+        </w:rPr>
+        <w:commentReference w:id="3"/>
+      </w:r>
+      <w:r>
+        <w:t>.</w:t>
+      </w:r>
+      <w:r>
+        <w:t xml:space="preserve"> </w:t>
+      </w:r>
+      <w:r>
+        <w:t>Die physische Bewegung in Form einer „VR-Room-</w:t>
+      </w:r>
+      <w:proofErr w:type="spellStart"/>
+      <w:r>
+        <w:t>Scale</w:t>
+      </w:r>
+      <w:proofErr w:type="spellEnd"/>
+      <w:r>
+        <w:t>-Experience“ dient einer intuitiven Navigation durch den virtuellen Raum und wirkt außerdem dem Problem der „</w:t>
+      </w:r>
+      <w:proofErr w:type="spellStart"/>
+      <w:r>
+        <w:t>motion</w:t>
+      </w:r>
+      <w:proofErr w:type="spellEnd"/>
+      <w:r>
+        <w:t xml:space="preserve"> </w:t>
+      </w:r>
+      <w:proofErr w:type="spellStart"/>
+      <w:r>
+        <w:t>sickness</w:t>
+      </w:r>
+      <w:proofErr w:type="spellEnd"/>
+      <w:r>
+        <w:t xml:space="preserve">“ entgegen. </w:t>
+      </w:r>
     </w:p>
     <w:p>
       <w:pPr>
@@ -1534,7 +1609,7 @@
       <w:pPr>
         <w:pStyle w:val="Heading1"/>
       </w:pPr>
-      <w:bookmarkStart w:id="2" w:name="_Toc31714894"/>
+      <w:bookmarkStart w:id="4" w:name="_Toc31714894"/>
       <w:r>
         <w:t>3</w:t>
       </w:r>
@@ -1547,13 +1622,13 @@
       <w:r>
         <w:t>Visualisierung von Audio-Daten in VR</w:t>
       </w:r>
-      <w:bookmarkEnd w:id="2"/>
+      <w:bookmarkEnd w:id="4"/>
     </w:p>
     <w:p>
       <w:pPr>
         <w:pStyle w:val="Heading2"/>
       </w:pPr>
-      <w:bookmarkStart w:id="3" w:name="_Toc31714895"/>
+      <w:bookmarkStart w:id="5" w:name="_Toc31714895"/>
       <w:r>
         <w:t>3</w:t>
       </w:r>
@@ -1563,11 +1638,176 @@
       <w:r>
         <w:t>voraussetzungen</w:t>
       </w:r>
-      <w:bookmarkEnd w:id="3"/>
-    </w:p>
-    <w:p>
-      <w:r>
-        <w:t>Für die Visualisierung in VR ist zum einen das Head-</w:t>
+      <w:bookmarkEnd w:id="5"/>
+    </w:p>
+    <w:p>
+      <w:r>
+        <w:t xml:space="preserve">Für die Visualisierung in VR ist zum einen das </w:t>
+      </w:r>
+      <w:r>
+        <w:t>HMD</w:t>
+      </w:r>
+      <w:r>
+        <w:t xml:space="preserve"> HTC VIVE erforderlich und zum anderen ein leistungsfähiger PC mit dedizierter 3D-Grafikkarte. Die von HTC VIVE angegebenen Mindestanforderungen</w:t>
+      </w:r>
+      <w:r>
+        <w:rPr>
+          <w:rStyle w:val="FootnoteReference"/>
+        </w:rPr>
+        <w:footnoteReference w:id="1"/>
+      </w:r>
+      <w:r>
+        <w:t xml:space="preserve"> setzen als CPU „</w:t>
+      </w:r>
+      <w:r>
+        <w:t>Intel Core i5-4590/AMD FX 8350 oder besser</w:t>
+      </w:r>
+      <w:r>
+        <w:t>“, als GPU eine „</w:t>
+      </w:r>
+      <w:r>
+        <w:t xml:space="preserve">NVIDIA </w:t>
+      </w:r>
+      <w:proofErr w:type="spellStart"/>
+      <w:r>
+        <w:t>GeForce</w:t>
+      </w:r>
+      <w:proofErr w:type="spellEnd"/>
+      <w:r>
+        <w:t xml:space="preserve"> GTX 1060, AMD Radeon RX 480 oder </w:t>
+      </w:r>
+      <w:r>
+        <w:lastRenderedPageBreak/>
+        <w:t>besser</w:t>
+      </w:r>
+      <w:r>
+        <w:t xml:space="preserve">“, „4 GB RAM oder mehr“ Arbeitsspeicher, „HDMI 1.4, </w:t>
+      </w:r>
+      <w:r>
+        <w:rPr>
+          <w:rStyle w:val="keyword"/>
+        </w:rPr>
+        <w:t>DisplayPort</w:t>
+      </w:r>
+      <w:r>
+        <w:t xml:space="preserve"> 1.2 oder neuer“, „1x USB 2,0 oder höher“ und als Betriebssystem „</w:t>
+      </w:r>
+      <w:r>
+        <w:rPr>
+          <w:rStyle w:val="keyword"/>
+        </w:rPr>
+        <w:t>Windows</w:t>
+      </w:r>
+      <w:r>
+        <w:t xml:space="preserve"> 7 SP1, </w:t>
+      </w:r>
+      <w:r>
+        <w:rPr>
+          <w:rStyle w:val="keyword"/>
+        </w:rPr>
+        <w:t>Windows</w:t>
+      </w:r>
+      <w:r>
+        <w:t xml:space="preserve"> 8.1 oder später, </w:t>
+      </w:r>
+      <w:r>
+        <w:rPr>
+          <w:rStyle w:val="keyword"/>
+        </w:rPr>
+        <w:t>Windows</w:t>
+      </w:r>
+      <w:r>
+        <w:t xml:space="preserve"> 10“ voraus. Dies ist insbesondere wichtig, da zu schwache Hardware für Bildaussetzer sorgt, was im Zusammenhang mit dem Head-Tracking zu Übelkeit und Kopfschmerzen führen kann. Im Idealfall sollten immer mind. 90 Bilder pro Sekunde ohne sogenannte „Frame-Drops“ gewährleistet sein.</w:t>
+      </w:r>
+    </w:p>
+    <w:p>
+      <w:r>
+        <w:t>Ohne HMD lässt sich die Visualisierung auch auf einem 2D-Monitor mit Tastaturnavigation</w:t>
+      </w:r>
+      <w:r>
+        <w:t xml:space="preserve"> mit verringerter Immersion</w:t>
+      </w:r>
+      <w:r>
+        <w:t xml:space="preserve"> verwenden.</w:t>
+      </w:r>
+      <w:r>
+        <w:t xml:space="preserve"> Die Hardwareanforderungen fallen dabei geringer aus.</w:t>
+      </w:r>
+    </w:p>
+    <w:p>
+      <w:r>
+        <w:t>Für die schnelle Berechnung der Fourier-Transformation ist generell eine schnelle CPU mit guter Multi-Threading-Performance ratsam, um Wartezeiten zu verkürzen.</w:t>
+      </w:r>
+    </w:p>
+    <w:p>
+      <w:r>
+        <w:t>Bei dem System, welches zur Entwicklung verwendet wurde, handelt es sich um einen PC mit Intel i9-9900K mit 32GB RAM und einer NVIDIA Geforce RTX 2070, welcher sich als adäquat herausgestellt hat.</w:t>
+      </w:r>
+    </w:p>
+    <w:p/>
+    <w:p>
+      <w:pPr>
+        <w:pStyle w:val="Heading2"/>
+      </w:pPr>
+      <w:bookmarkStart w:id="6" w:name="_Toc31714896"/>
+      <w:r>
+        <w:t>3</w:t>
+      </w:r>
+      <w:r>
+        <w:t>.</w:t>
+      </w:r>
+      <w:r>
+        <w:t>2</w:t>
+      </w:r>
+      <w:r>
+        <w:t xml:space="preserve"> </w:t>
+      </w:r>
+      <w:r>
+        <w:t>Softwarea</w:t>
+      </w:r>
+      <w:r>
+        <w:t>rchitektur</w:t>
+      </w:r>
+      <w:bookmarkEnd w:id="6"/>
+    </w:p>
+    <w:p>
+      <w:r>
+        <w:t xml:space="preserve">Als Grundlage für die Visualisierung wurde die Laufzeit- und Entwicklungsumgebung Unity gewählt. Diese Spiele-Engine </w:t>
+      </w:r>
+      <w:r>
+        <w:t xml:space="preserve">ist für nicht-kommerzielle Entwicklungen kostenlos nutzbar und bietet ein weitreichendes Ökosystem aus </w:t>
+      </w:r>
+      <w:r>
+        <w:t xml:space="preserve">Assets, </w:t>
+      </w:r>
+      <w:r>
+        <w:t>Erweiterungen und Anbindungen an externe Bibliotheken. Außerdem lässt sich das Verhalten durch selbstgeschriebene Skripte (u.a.</w:t>
+      </w:r>
+      <w:r>
+        <w:t xml:space="preserve"> in der .NET-Sprache</w:t>
+      </w:r>
+      <w:r>
+        <w:t xml:space="preserve"> C#) beliebig anpassen. Über das </w:t>
+      </w:r>
+      <w:proofErr w:type="spellStart"/>
+      <w:r>
+        <w:t>SteamVR</w:t>
+      </w:r>
+      <w:proofErr w:type="spellEnd"/>
+      <w:r>
+        <w:t xml:space="preserve"> Plugin</w:t>
+      </w:r>
+      <w:r>
+        <w:rPr>
+          <w:rStyle w:val="FootnoteReference"/>
+        </w:rPr>
+        <w:footnoteReference w:id="2"/>
+      </w:r>
+      <w:r>
+        <w:t xml:space="preserve"> aus dem Unity Asset Store lässt sich </w:t>
+      </w:r>
+      <w:r>
+        <w:t xml:space="preserve">das Head </w:t>
       </w:r>
       <w:proofErr w:type="spellStart"/>
       <w:r>
@@ -1575,121 +1815,97 @@
       </w:r>
       <w:proofErr w:type="spellEnd"/>
       <w:r>
-        <w:t>-Display HTC VIVE erforderlich und zum anderen ein leistungsfähiger PC mit dedizierter 3D-Grafikkarte. Die von HTC VIVE angegebenen Mindestanforderungen</w:t>
-      </w:r>
+        <w:t xml:space="preserve"> Display HTC VIVE, für das dieses Projekt konzipiert ist, ansteuern.</w:t>
+      </w:r>
+    </w:p>
+    <w:p>
+      <w:r>
+        <w:t xml:space="preserve">Für den Import von Audio-Daten wird die Open-Source-Bibliothek </w:t>
+      </w:r>
+      <w:proofErr w:type="spellStart"/>
+      <w:r>
+        <w:t>NAudio</w:t>
+      </w:r>
+      <w:proofErr w:type="spellEnd"/>
       <w:r>
         <w:rPr>
           <w:rStyle w:val="FootnoteReference"/>
         </w:rPr>
-        <w:footnoteReference w:id="1"/>
-      </w:r>
-      <w:r>
-        <w:t xml:space="preserve"> setzen als CPU „</w:t>
-      </w:r>
-      <w:r>
-        <w:t>Intel Core i5-4590/AMD FX 8350 oder besser</w:t>
-      </w:r>
-      <w:r>
-        <w:t>“, als GPU eine „</w:t>
-      </w:r>
-      <w:r>
-        <w:t xml:space="preserve">NVIDIA </w:t>
-      </w:r>
-      <w:proofErr w:type="spellStart"/>
-      <w:r>
-        <w:t>GeForce</w:t>
-      </w:r>
-      <w:proofErr w:type="spellEnd"/>
-      <w:r>
-        <w:t xml:space="preserve"> GTX 1060, AMD Radeon RX 480 oder besser</w:t>
-      </w:r>
-      <w:r>
-        <w:t>“, „</w:t>
-      </w:r>
-      <w:r>
-        <w:t>4 GB RAM oder mehr</w:t>
-      </w:r>
-      <w:r>
-        <w:t>“ Arbeitsspeicher, „</w:t>
-      </w:r>
-      <w:r>
-        <w:t xml:space="preserve">HDMI 1.4, </w:t>
-      </w:r>
-      <w:r>
-        <w:rPr>
-          <w:rStyle w:val="keyword"/>
-        </w:rPr>
-        <w:t>DisplayPort</w:t>
-      </w:r>
-      <w:r>
-        <w:t xml:space="preserve"> 1.2 oder neuer</w:t>
-      </w:r>
-      <w:r>
-        <w:t>“, „</w:t>
-      </w:r>
-      <w:r>
-        <w:t>1x USB 2,0 oder höher</w:t>
-      </w:r>
-      <w:r>
-        <w:t>“ und als Betriebssystem „</w:t>
-      </w:r>
-      <w:r>
-        <w:rPr>
-          <w:rStyle w:val="keyword"/>
-        </w:rPr>
-        <w:t>Windows</w:t>
-      </w:r>
-      <w:r>
-        <w:t xml:space="preserve"> 7 SP1, </w:t>
-      </w:r>
-      <w:r>
-        <w:rPr>
-          <w:rStyle w:val="keyword"/>
-        </w:rPr>
-        <w:t>Windows</w:t>
-      </w:r>
-      <w:r>
-        <w:t xml:space="preserve"> 8.1 oder später, </w:t>
-      </w:r>
-      <w:r>
-        <w:rPr>
-          <w:rStyle w:val="keyword"/>
-        </w:rPr>
-        <w:t>Windows</w:t>
-      </w:r>
-      <w:r>
-        <w:t xml:space="preserve"> 10</w:t>
-      </w:r>
-      <w:r>
-        <w:t xml:space="preserve">“ voraus. Dies ist insbesondere wichtig, da zu schwache Hardware für Bildaussetzer sorgt, was im Zusammenhang mit dem Head-Tracking </w:t>
+        <w:footnoteReference w:id="3"/>
+      </w:r>
+      <w:r>
+        <w:t xml:space="preserve"> für .NET</w:t>
+      </w:r>
+      <w:r>
+        <w:t xml:space="preserve"> (entwickelt von Mark Heath) verwendet.</w:t>
+      </w:r>
+    </w:p>
+    <w:p>
+      <w:r>
+        <w:t>Für das Zerlegen der Audio-Daten in seine Frequenzanteile wurde die C-Bibliothek FFTW</w:t>
+      </w:r>
+      <w:r>
+        <w:rPr>
+          <w:rStyle w:val="FootnoteReference"/>
+        </w:rPr>
+        <w:footnoteReference w:id="4"/>
+      </w:r>
+      <w:r>
+        <w:t xml:space="preserve"> gewählt. Ausschlaggebend dafür war die im Vergleich zu anderen Bibliotheken schnelle </w:t>
       </w:r>
       <w:r>
         <w:lastRenderedPageBreak/>
-        <w:t>zu Übelkeit und Kopfschmerzen führen kann. Im Idealfall sollten immer mind. 90 Bilder pro Sekunde ohne sogenannte „Frame-Drops“ gewährleistet sein.</w:t>
-      </w:r>
-    </w:p>
-    <w:p>
-      <w:r>
-        <w:t>Ohne HMD lässt sich die Visualisierung auch auf einem 2D-Monitor mit Tastaturnavigation</w:t>
-      </w:r>
-      <w:r>
-        <w:t xml:space="preserve"> mit verringerter Immersion</w:t>
-      </w:r>
-      <w:r>
-        <w:t xml:space="preserve"> verwenden.</w:t>
-      </w:r>
-      <w:r>
-        <w:t xml:space="preserve"> Die Hardwareanforderungen fallen dabei geringer aus.</w:t>
-      </w:r>
-    </w:p>
-    <w:p>
-      <w:r>
-        <w:t>Für die schnelle Berechnung der Fourier-Transformation ist generell eine schnelle CPU mit guter Multi-Threading-Performance ratsam, um Wartezeiten zu verkürzen.</w:t>
-      </w:r>
-    </w:p>
-    <w:p>
-      <w:r>
-        <w:t>Bei dem System, welches zur Entwicklung verwendet wurde, handelt es sich um einen PC mit Intel i9-9900K mit 32GB RAM und einer NVIDIA Geforce RTX 2070, welcher sich als adäquat herausgestellt hat.</w:t>
+        <w:t xml:space="preserve">Performance, das freie Lizenzmodell, welches mit einer umfangreichen Dokumentation hergeht, sowie die Tatsache, dass FFTW viele verschiedene Algorithmen implementiert (u.a. </w:t>
+      </w:r>
+      <w:r>
+        <w:t xml:space="preserve">verschiedene </w:t>
+      </w:r>
+      <w:r>
+        <w:t xml:space="preserve">Varianten der diskreten </w:t>
+      </w:r>
+      <w:r>
+        <w:t xml:space="preserve">und schnellen </w:t>
+      </w:r>
+      <w:r>
+        <w:t>Fourier-Trans</w:t>
+      </w:r>
+      <w:r>
+        <w:t>formation – auch in umgekehrter Richtung).</w:t>
+      </w:r>
+    </w:p>
+    <w:p>
+      <w:r>
+        <w:t xml:space="preserve">Für die verteilte Versionsverwaltung wird </w:t>
+      </w:r>
+      <w:proofErr w:type="spellStart"/>
+      <w:r>
+        <w:t>Git</w:t>
+      </w:r>
+      <w:proofErr w:type="spellEnd"/>
+      <w:r>
+        <w:rPr>
+          <w:rStyle w:val="FootnoteReference"/>
+        </w:rPr>
+        <w:footnoteReference w:id="5"/>
+      </w:r>
+      <w:r>
+        <w:t xml:space="preserve"> auf einer selbst-betriebenen </w:t>
+      </w:r>
+      <w:proofErr w:type="spellStart"/>
+      <w:r>
+        <w:t>Gitlab</w:t>
+      </w:r>
+      <w:proofErr w:type="spellEnd"/>
+      <w:r>
+        <w:t xml:space="preserve">-Installation, sowie </w:t>
+      </w:r>
+      <w:proofErr w:type="spellStart"/>
+      <w:r>
+        <w:t>Github</w:t>
+      </w:r>
+      <w:proofErr w:type="spellEnd"/>
+      <w:r>
+        <w:t xml:space="preserve"> verwendet.</w:t>
       </w:r>
     </w:p>
     <w:p/>
@@ -1697,7 +1913,7 @@
       <w:pPr>
         <w:pStyle w:val="Heading2"/>
       </w:pPr>
-      <w:bookmarkStart w:id="4" w:name="_Toc31714896"/>
+      <w:bookmarkStart w:id="7" w:name="_Toc31714897"/>
       <w:r>
         <w:t>3</w:t>
       </w:r>
@@ -1705,70 +1921,205 @@
         <w:t>.</w:t>
       </w:r>
       <w:r>
-        <w:t>2</w:t>
+        <w:t>3</w:t>
       </w:r>
       <w:r>
         <w:t xml:space="preserve"> </w:t>
       </w:r>
       <w:r>
-        <w:t>Softwarea</w:t>
-      </w:r>
-      <w:r>
-        <w:t>rchitektur</w:t>
-      </w:r>
-      <w:bookmarkEnd w:id="4"/>
-    </w:p>
-    <w:p>
-      <w:r>
-        <w:t xml:space="preserve">Als Grundlage für die Visualisierung wurde die Laufzeit- und Entwicklungsumgebung Unity gewählt. Diese Spiele-Engine </w:t>
-      </w:r>
-      <w:r>
-        <w:t xml:space="preserve">ist für nicht-kommerzielle Entwicklungen kostenlos nutzbar und bietet ein weitreichendes Ökosystem aus </w:t>
-      </w:r>
-      <w:r>
-        <w:t xml:space="preserve">Assets, </w:t>
-      </w:r>
-      <w:r>
-        <w:t>Erweiterungen und Anbindungen an externe Bibliotheken. Außerdem lässt sich das Verhalten durch selbstgeschriebene Skripte (u.a.</w:t>
-      </w:r>
-      <w:r>
-        <w:t xml:space="preserve"> in der .NET-Sprache</w:t>
-      </w:r>
-      <w:r>
-        <w:t xml:space="preserve"> C#) beliebig anpassen. Über das </w:t>
-      </w:r>
-      <w:proofErr w:type="spellStart"/>
-      <w:r>
-        <w:t>SteamVR</w:t>
-      </w:r>
-      <w:proofErr w:type="spellEnd"/>
-      <w:r>
-        <w:t xml:space="preserve"> Plugin</w:t>
-      </w:r>
+        <w:t>Implementation und Fallstricke</w:t>
+      </w:r>
+      <w:bookmarkEnd w:id="7"/>
+    </w:p>
+    <w:p>
+      <w:r>
+        <w:t xml:space="preserve">Zunächst wurde </w:t>
+      </w:r>
+      <w:proofErr w:type="spellStart"/>
+      <w:r>
+        <w:t>SuperCollider</w:t>
+      </w:r>
+      <w:proofErr w:type="spellEnd"/>
       <w:r>
         <w:rPr>
           <w:rStyle w:val="FootnoteReference"/>
         </w:rPr>
-        <w:footnoteReference w:id="2"/>
-      </w:r>
-      <w:r>
-        <w:t xml:space="preserve"> aus dem Unity Asset Store lässt sich </w:t>
-      </w:r>
-      <w:r>
-        <w:t xml:space="preserve">das Head </w:t>
-      </w:r>
-      <w:proofErr w:type="spellStart"/>
-      <w:r>
-        <w:t>Mounted</w:t>
-      </w:r>
-      <w:proofErr w:type="spellEnd"/>
-      <w:r>
-        <w:t xml:space="preserve"> Display HTC VIVE, für das dieses Projekt konzipiert ist, ansteuern.</w:t>
-      </w:r>
-    </w:p>
-    <w:p>
-      <w:r>
-        <w:t xml:space="preserve">Für den Import von Audio-Daten wird die Open-Source-Bibliothek </w:t>
+        <w:footnoteReference w:id="6"/>
+      </w:r>
+      <w:r>
+        <w:t xml:space="preserve"> </w:t>
+      </w:r>
+      <w:r>
+        <w:t>als Audio-Engine</w:t>
+      </w:r>
+      <w:r>
+        <w:t xml:space="preserve"> verwendet, was sich insbesondere für den Datenaustausch</w:t>
+      </w:r>
+      <w:r>
+        <w:t xml:space="preserve"> mit Unity</w:t>
+      </w:r>
+      <w:r>
+        <w:t xml:space="preserve"> als </w:t>
+      </w:r>
+      <w:r>
+        <w:t>problematisch</w:t>
+      </w:r>
+      <w:r>
+        <w:t xml:space="preserve"> herausgestellt hat.</w:t>
+      </w:r>
+      <w:r>
+        <w:t xml:space="preserve"> Über die </w:t>
+      </w:r>
+      <w:proofErr w:type="spellStart"/>
+      <w:r>
+        <w:t>OpenSoundControl</w:t>
+      </w:r>
+      <w:proofErr w:type="spellEnd"/>
+      <w:r>
+        <w:rPr>
+          <w:rStyle w:val="FootnoteReference"/>
+        </w:rPr>
+        <w:footnoteReference w:id="7"/>
+      </w:r>
+      <w:r>
+        <w:t xml:space="preserve">-Spezifikation ließ sich der Datenaustausch implementieren. Da das Protokoll allerdings eher für das Bereitstellen von Steuerdaten und nicht für den Austausch großer Datenmengen konzipiert ist, musste ein eigener Handler zum Aufteilen der Audio-Daten in mehrere OSC-Messages implementiert werden. Problematisch erwies sich dabei vor allem der Verlust von einzelnen OSC-Messages, da OSC UDP-Pakete verwendet. </w:t>
+      </w:r>
+      <w:r>
+        <w:t>Unter anderem</w:t>
+      </w:r>
+      <w:r>
+        <w:t xml:space="preserve"> musste eine Pause </w:t>
+      </w:r>
+      <w:r>
+        <w:t xml:space="preserve">zwischen den OSC-Messages eingehalten werden, weil sonst </w:t>
+      </w:r>
+      <w:r>
+        <w:t>–</w:t>
+      </w:r>
+      <w:r>
+        <w:t xml:space="preserve"> vermutlich durch Begrenzungen von Puffergrößen der OSC-Bibliothek und/oder des TCP/IP-Stacks – ein Großteil der Pakete nicht beim Empfänger (Unity) ankam. Außerdem wurden die Pakete durchnummeriert </w:t>
+      </w:r>
+      <w:r>
+        <w:t>–</w:t>
+      </w:r>
+      <w:r>
+        <w:t xml:space="preserve"> </w:t>
+      </w:r>
+      <w:r>
+        <w:t>ähnlich zu</w:t>
+      </w:r>
+      <w:r>
+        <w:t xml:space="preserve"> </w:t>
+      </w:r>
+      <w:r>
+        <w:t>„</w:t>
+      </w:r>
+      <w:proofErr w:type="spellStart"/>
+      <w:r>
+        <w:t>s</w:t>
+      </w:r>
+      <w:r>
+        <w:t>equence</w:t>
+      </w:r>
+      <w:proofErr w:type="spellEnd"/>
+      <w:r>
+        <w:t xml:space="preserve"> </w:t>
+      </w:r>
+      <w:proofErr w:type="spellStart"/>
+      <w:r>
+        <w:t>numbers</w:t>
+      </w:r>
+      <w:proofErr w:type="spellEnd"/>
+      <w:r>
+        <w:t>“</w:t>
+      </w:r>
+      <w:r>
+        <w:t xml:space="preserve"> </w:t>
+      </w:r>
+      <w:r>
+        <w:t>beim</w:t>
+      </w:r>
+      <w:r>
+        <w:t xml:space="preserve"> </w:t>
+      </w:r>
+      <w:r>
+        <w:t>Transmission</w:t>
+      </w:r>
+      <w:r>
+        <w:t xml:space="preserve"> Control Protocol</w:t>
+      </w:r>
+      <w:r>
+        <w:t xml:space="preserve"> –, um einerseits die korrekte Reihenfolge der Daten zu gewährleisten und andererseits verlorengegangene Pakete identifizieren zu können. Insgesamt betrachtet ist die Methode OSC zu nutzen als langsam, fehleranfällig und aufwendig bzgl. der Implementation zu betrachten.</w:t>
+      </w:r>
+    </w:p>
+    <w:p>
+      <w:r>
+        <w:t xml:space="preserve">Ein anderes Problem – bezogen auf die Verwendung von </w:t>
+      </w:r>
+      <w:proofErr w:type="spellStart"/>
+      <w:r>
+        <w:t>SuperCollider</w:t>
+      </w:r>
+      <w:proofErr w:type="spellEnd"/>
+      <w:r>
+        <w:t xml:space="preserve"> – ist, dass es sich als komplex herausgestellt hat, auf die FFT-Rohdaten innerhalb von </w:t>
+      </w:r>
+      <w:proofErr w:type="spellStart"/>
+      <w:r>
+        <w:t>sclang</w:t>
+      </w:r>
+      <w:proofErr w:type="spellEnd"/>
+      <w:r>
+        <w:t xml:space="preserve"> zugreifen zu können, um sie dann via OSC zu Unity weiterzuleiten. Die eigentlichen FFT-Daten liegen im Speicherbereich von </w:t>
+      </w:r>
+      <w:proofErr w:type="spellStart"/>
+      <w:r>
+        <w:t>scserver</w:t>
+      </w:r>
+      <w:proofErr w:type="spellEnd"/>
+      <w:r>
+        <w:t xml:space="preserve">, der wiederum mit </w:t>
+      </w:r>
+      <w:proofErr w:type="spellStart"/>
+      <w:r>
+        <w:t>sclang</w:t>
+      </w:r>
+      <w:proofErr w:type="spellEnd"/>
+      <w:r>
+        <w:t xml:space="preserve"> via OSC kommuniziert. Ein Austausch über das Dateisystem oder einen </w:t>
+      </w:r>
+      <w:proofErr w:type="spellStart"/>
+      <w:r>
+        <w:t>Shared</w:t>
+      </w:r>
+      <w:proofErr w:type="spellEnd"/>
+      <w:r>
+        <w:t xml:space="preserve">-Memory-Bereich wäre prinzipiell </w:t>
+      </w:r>
+      <w:r>
+        <w:lastRenderedPageBreak/>
+        <w:t xml:space="preserve">denkbar gewesen. Aufgrund der spärlichen Dokumentation und des hohen Aufwands wurde schlussendlich davon abgesehen </w:t>
+      </w:r>
+      <w:proofErr w:type="spellStart"/>
+      <w:r>
+        <w:t>SuperCollider</w:t>
+      </w:r>
+      <w:proofErr w:type="spellEnd"/>
+      <w:r>
+        <w:t xml:space="preserve"> als Audio-Engine zu verwenden.</w:t>
+      </w:r>
+    </w:p>
+    <w:p>
+      <w:r>
+        <w:t xml:space="preserve">Nach einem kompletten </w:t>
+      </w:r>
+      <w:proofErr w:type="spellStart"/>
+      <w:r>
+        <w:t>Rewrite</w:t>
+      </w:r>
+      <w:proofErr w:type="spellEnd"/>
+      <w:r>
+        <w:t xml:space="preserve"> setzt das Projekt nun auf die </w:t>
       </w:r>
       <w:proofErr w:type="spellStart"/>
       <w:r>
@@ -1776,137 +2127,173 @@
       </w:r>
       <w:proofErr w:type="spellEnd"/>
       <w:r>
-        <w:rPr>
-          <w:rStyle w:val="FootnoteReference"/>
-        </w:rPr>
-        <w:footnoteReference w:id="3"/>
-      </w:r>
-      <w:r>
-        <w:t xml:space="preserve"> für .NET</w:t>
-      </w:r>
-      <w:r>
-        <w:t xml:space="preserve"> (entwickelt von Mark Heath) verwendet.</w:t>
-      </w:r>
-    </w:p>
-    <w:p>
-      <w:r>
-        <w:t>Für das Zerlegen der Audio-Daten in seine Frequenzanteile wurde die C-Bibliothek FFTW</w:t>
-      </w:r>
-      <w:r>
-        <w:rPr>
-          <w:rStyle w:val="FootnoteReference"/>
-        </w:rPr>
-        <w:footnoteReference w:id="4"/>
-      </w:r>
-      <w:r>
-        <w:t xml:space="preserve"> gewählt. Ausschlaggebend dafür war die im Vergleich zu anderen Bibliotheken schnelle Performance, das freie Lizenzmodell, welches mit einer umfangreichen Dokumentation hergeht, sowie die Tatsache, dass FFTW viele verschiedene Algorithmen implementiert (u.a. </w:t>
-      </w:r>
-      <w:r>
-        <w:t xml:space="preserve">verschiedene </w:t>
-      </w:r>
-      <w:r>
-        <w:t xml:space="preserve">Varianten der diskreten </w:t>
-      </w:r>
-      <w:r>
-        <w:t xml:space="preserve">und schnellen </w:t>
-      </w:r>
-      <w:r>
-        <w:t>Fourier-Trans</w:t>
-      </w:r>
-      <w:r>
-        <w:t>formation – auch in umgekehrter Richtung).</w:t>
-      </w:r>
-    </w:p>
-    <w:p>
-      <w:r>
-        <w:lastRenderedPageBreak/>
-        <w:t xml:space="preserve">Für die verteilte Versionsverwaltung wird </w:t>
-      </w:r>
-      <w:proofErr w:type="spellStart"/>
-      <w:r>
-        <w:t>Git</w:t>
-      </w:r>
-      <w:proofErr w:type="spellEnd"/>
-      <w:r>
-        <w:rPr>
-          <w:rStyle w:val="FootnoteReference"/>
-        </w:rPr>
-        <w:footnoteReference w:id="5"/>
-      </w:r>
-      <w:r>
-        <w:t xml:space="preserve"> auf einer selbst-betriebenen </w:t>
-      </w:r>
-      <w:proofErr w:type="spellStart"/>
-      <w:r>
-        <w:t>Gitlab</w:t>
-      </w:r>
-      <w:proofErr w:type="spellEnd"/>
-      <w:r>
-        <w:t xml:space="preserve">-Installation, sowie </w:t>
-      </w:r>
-      <w:proofErr w:type="spellStart"/>
-      <w:r>
-        <w:t>Github</w:t>
-      </w:r>
-      <w:proofErr w:type="spellEnd"/>
-      <w:r>
-        <w:t xml:space="preserve"> verwendet.</w:t>
-      </w:r>
-    </w:p>
-    <w:p/>
-    <w:p>
-      <w:pPr>
-        <w:pStyle w:val="Heading2"/>
-      </w:pPr>
-      <w:bookmarkStart w:id="5" w:name="_Toc31714897"/>
-      <w:r>
-        <w:t>3</w:t>
-      </w:r>
-      <w:r>
-        <w:t>.</w:t>
-      </w:r>
-      <w:r>
-        <w:t>3</w:t>
+        <w:t xml:space="preserve">-Bibliothek für den Import der Audiodaten und als Playback-Engine. Dabei werden Mono-Daten aller gängigen Sampleraten, sowie 8, 16, 24, 32 oder 64bit Bittiefe unterstützt. Die Audio-Daten werden zunächst aus einer WAV PCM Audio-Datei eingelesen (durch die Nutzung von </w:t>
+      </w:r>
+      <w:proofErr w:type="spellStart"/>
+      <w:r>
+        <w:t>NAudio</w:t>
+      </w:r>
+      <w:proofErr w:type="spellEnd"/>
+      <w:r>
+        <w:t xml:space="preserve"> werden auch andere Containerformate und Codecs wie AIFF, MP3, etc. unterstützt).</w:t>
+      </w:r>
+    </w:p>
+    <w:p>
+      <w:r>
+        <w:t xml:space="preserve">Danach </w:t>
+      </w:r>
+      <w:r>
+        <w:t xml:space="preserve">wird die Fouriertransformation sequenziell auf einzelne Blöcke der Audio-Daten angewendet. Die Ergebnisse bilden die Grundlage zur Generierung eines </w:t>
+      </w:r>
+      <w:proofErr w:type="spellStart"/>
+      <w:r>
+        <w:t>Meshes</w:t>
+      </w:r>
+      <w:proofErr w:type="spellEnd"/>
+      <w:r>
+        <w:t xml:space="preserve">. Es wurde mit verschiedenen Darstellungsweisen experimentiert, u.a. einer zylindrischen, die die Werte der einzelnen FFT-Bins radial in Zackenform anordnet, was sich in der Praxis als unergonomisch erwiesen hat, da dies zu vielen Kopfdrehungen und Bücken geführt hat. Letztendlich </w:t>
+      </w:r>
+      <w:r>
+        <w:t>hat sich</w:t>
       </w:r>
       <w:r>
         <w:t xml:space="preserve"> </w:t>
       </w:r>
       <w:r>
-        <w:t>Implementation und Fallstricke</w:t>
-      </w:r>
-      <w:bookmarkEnd w:id="5"/>
-    </w:p>
-    <w:p>
-      <w:r>
-        <w:t xml:space="preserve">Zunächst wurde </w:t>
-      </w:r>
-      <w:proofErr w:type="spellStart"/>
-      <w:r>
-        <w:t>SuperCollider</w:t>
-      </w:r>
-      <w:proofErr w:type="spellEnd"/>
-      <w:r>
-        <w:rPr>
-          <w:rStyle w:val="FootnoteReference"/>
-        </w:rPr>
-        <w:footnoteReference w:id="6"/>
-      </w:r>
-      <w:r>
-        <w:t xml:space="preserve"> für das Bereitstellen der FFT Daten verwendet, was sich insbesondere für den Datenaustausch</w:t>
-      </w:r>
-      <w:r>
-        <w:t xml:space="preserve"> mit Unity</w:t>
-      </w:r>
-      <w:r>
-        <w:t xml:space="preserve"> als komplex herausgestellt hat.</w:t>
-      </w:r>
-      <w:bookmarkStart w:id="6" w:name="_GoBack"/>
-      <w:bookmarkEnd w:id="6"/>
+        <w:t xml:space="preserve">eine „Terraindarstellung“, also das Darstellen der Daten wie </w:t>
+      </w:r>
+      <w:r>
+        <w:t xml:space="preserve">bei </w:t>
+      </w:r>
+      <w:r>
+        <w:t>eine</w:t>
+      </w:r>
+      <w:r>
+        <w:t>r</w:t>
+      </w:r>
+      <w:r>
+        <w:t xml:space="preserve"> begehbare</w:t>
+      </w:r>
+      <w:r>
+        <w:t>n</w:t>
+      </w:r>
+      <w:r>
+        <w:t xml:space="preserve"> Gebirgsformation, bewährt. Zusätzlich </w:t>
+      </w:r>
+      <w:r>
+        <w:t xml:space="preserve">ist eine Teleportation möglich, um einerseits einen </w:t>
+      </w:r>
+      <w:r>
+        <w:t>großen</w:t>
+      </w:r>
+      <w:r>
+        <w:t xml:space="preserve"> virtuellen Raum, der die Größe des physischen Raumes übersteigt, zu ermöglichen – und andererseits </w:t>
+      </w:r>
+      <w:r>
+        <w:t xml:space="preserve">lange Laufwege zu vermeiden. Die Teleportation ist dabei auch einer der </w:t>
+      </w:r>
+      <w:r>
+        <w:t xml:space="preserve">gängigen </w:t>
+      </w:r>
+      <w:r>
+        <w:t>„</w:t>
+      </w:r>
+      <w:proofErr w:type="spellStart"/>
+      <w:r>
+        <w:t>best</w:t>
+      </w:r>
+      <w:proofErr w:type="spellEnd"/>
+      <w:r>
+        <w:t xml:space="preserve"> </w:t>
+      </w:r>
+      <w:proofErr w:type="spellStart"/>
+      <w:r>
+        <w:t>practices</w:t>
+      </w:r>
+      <w:proofErr w:type="spellEnd"/>
+      <w:r>
+        <w:t>“, um „</w:t>
+      </w:r>
+      <w:proofErr w:type="spellStart"/>
+      <w:r>
+        <w:t>motion</w:t>
+      </w:r>
+      <w:proofErr w:type="spellEnd"/>
+      <w:r>
+        <w:t xml:space="preserve"> </w:t>
+      </w:r>
+      <w:proofErr w:type="spellStart"/>
+      <w:r>
+        <w:t>sickness</w:t>
+      </w:r>
+      <w:proofErr w:type="spellEnd"/>
+      <w:r>
+        <w:t>“ zu vermeiden.</w:t>
+      </w:r>
+    </w:p>
+    <w:p>
+      <w:r>
+        <w:t xml:space="preserve">Das Mesh wird dabei iterativ in Unity zur Laufzeit generiert. Problematisch war zunächst das Rendern aller Daten innerhalb eines einzelnen </w:t>
+      </w:r>
+      <w:proofErr w:type="spellStart"/>
+      <w:r>
+        <w:t>Meshes</w:t>
+      </w:r>
+      <w:proofErr w:type="spellEnd"/>
+      <w:r>
+        <w:t xml:space="preserve">. Unity nutzt standardmäßig nur 16bit für die Mesh-Indizes, so dass nur 65,536 </w:t>
+      </w:r>
+      <w:proofErr w:type="spellStart"/>
+      <w:r>
+        <w:t>vertices</w:t>
+      </w:r>
+      <w:proofErr w:type="spellEnd"/>
+      <w:r>
+        <w:t xml:space="preserve"> indexiert werden können. Dies lässt sich zwar mit dem </w:t>
+      </w:r>
+      <w:proofErr w:type="gramStart"/>
+      <w:r>
+        <w:t>Attribut .</w:t>
+      </w:r>
+      <w:proofErr w:type="spellStart"/>
+      <w:r>
+        <w:t>indexFormat</w:t>
+      </w:r>
+      <w:proofErr w:type="spellEnd"/>
+      <w:proofErr w:type="gramEnd"/>
+      <w:r>
+        <w:t xml:space="preserve"> auf 32bit umkonfigurieren, um alle Daten im Mesh unterzubringen – allerdings führte dies zu einer extrem schlechten Performanz bis hin zum Absturz von Unity. Erst durch das Erzeugen individueller </w:t>
+      </w:r>
+      <w:proofErr w:type="spellStart"/>
+      <w:r>
+        <w:t>Meshes</w:t>
+      </w:r>
+      <w:proofErr w:type="spellEnd"/>
+      <w:r>
+        <w:t xml:space="preserve"> pro FFT-Block konnten stabile Frameraten und genügend Stabilität erreicht werden. Vermutlich hängt dies mit einer stark verbesserten </w:t>
+      </w:r>
+      <w:proofErr w:type="spellStart"/>
+      <w:r>
+        <w:t>Parallelisierbarkeit</w:t>
+      </w:r>
+      <w:proofErr w:type="spellEnd"/>
+      <w:r>
+        <w:t xml:space="preserve"> der </w:t>
+      </w:r>
+      <w:proofErr w:type="spellStart"/>
+      <w:r>
+        <w:t>Render</w:t>
+      </w:r>
+      <w:proofErr w:type="spellEnd"/>
+      <w:r>
+        <w:t>-Pipeline zusammen.</w:t>
+      </w:r>
     </w:p>
     <w:p/>
     <w:p/>
     <w:p/>
     <w:p/>
+    <w:p/>
     <w:p>
       <w:pPr>
         <w:jc w:val="both"/>
@@ -1919,7 +2306,7 @@
       <w:pPr>
         <w:pStyle w:val="Heading1"/>
       </w:pPr>
-      <w:bookmarkStart w:id="7" w:name="_Toc31714898"/>
+      <w:bookmarkStart w:id="8" w:name="_Toc31714898"/>
       <w:r>
         <w:t>4</w:t>
       </w:r>
@@ -1929,29 +2316,37 @@
       <w:r>
         <w:t>Ausblick und Möglichkeiten</w:t>
       </w:r>
-      <w:bookmarkEnd w:id="7"/>
-    </w:p>
-    <w:p>
+      <w:bookmarkEnd w:id="8"/>
+    </w:p>
+    <w:p>
+      <w:commentRangeStart w:id="9"/>
       <w:r>
         <w:t xml:space="preserve">Die Immersion und Interaktion, die durch den Aspekt der „Begehbarkeit“ der Audio-Daten entsteht, </w:t>
       </w:r>
       <w:r>
         <w:t xml:space="preserve">stellt eine </w:t>
       </w:r>
+      <w:commentRangeEnd w:id="9"/>
+      <w:r>
+        <w:rPr>
+          <w:rStyle w:val="CommentReference"/>
+        </w:rPr>
+        <w:commentReference w:id="9"/>
+      </w:r>
     </w:p>
     <w:p/>
     <w:p>
       <w:pPr>
         <w:pStyle w:val="Heading1"/>
       </w:pPr>
-      <w:bookmarkStart w:id="8" w:name="_Toc31714899"/>
+      <w:bookmarkStart w:id="10" w:name="_Toc31714899"/>
       <w:r>
         <w:t>5</w:t>
       </w:r>
       <w:r>
         <w:t xml:space="preserve"> Fazit</w:t>
       </w:r>
-      <w:bookmarkEnd w:id="8"/>
+      <w:bookmarkEnd w:id="10"/>
       <w:r>
         <w:br w:type="page"/>
       </w:r>
@@ -1963,7 +2358,7 @@
           <w:rFonts w:cs="Times New Roman"/>
         </w:rPr>
       </w:pPr>
-      <w:bookmarkStart w:id="9" w:name="_Toc31714900"/>
+      <w:bookmarkStart w:id="11" w:name="_Toc31714900"/>
       <w:r>
         <w:rPr>
           <w:rFonts w:cs="Times New Roman"/>
@@ -1977,10 +2372,91 @@
         </w:rPr>
         <w:t xml:space="preserve"> Literatur</w:t>
       </w:r>
-      <w:bookmarkEnd w:id="9"/>
+      <w:bookmarkEnd w:id="11"/>
+    </w:p>
+    <w:p>
+      <w:pPr>
+        <w:rPr>
+          <w:b/>
+          <w:bCs/>
+          <w:lang w:val="en-US"/>
+        </w:rPr>
+      </w:pPr>
+      <w:r>
+        <w:rPr>
+          <w:b/>
+          <w:bCs/>
+          <w:lang w:val="en-US"/>
+        </w:rPr>
+        <w:t>Jerald, Jason,</w:t>
+      </w:r>
+      <w:r>
+        <w:rPr>
+          <w:lang w:val="en-US"/>
+        </w:rPr>
+        <w:t xml:space="preserve"> NextGen Interactions.</w:t>
+      </w:r>
+      <w:r>
+        <w:rPr>
+          <w:b/>
+          <w:bCs/>
+          <w:lang w:val="en-US"/>
+        </w:rPr>
+        <w:t xml:space="preserve"> – </w:t>
+      </w:r>
+      <w:r>
+        <w:rPr>
+          <w:i/>
+          <w:iCs/>
+          <w:lang w:val="en-US"/>
+        </w:rPr>
+        <w:t>The VR Book – Human-Centered Design for Virtual Reality</w:t>
+      </w:r>
+      <w:r>
+        <w:rPr>
+          <w:lang w:val="en-US"/>
+        </w:rPr>
+        <w:t xml:space="preserve">, A publication in the ACM Books series, #8, First Edition, </w:t>
+      </w:r>
+      <w:r>
+        <w:rPr>
+          <w:lang w:val="en-US"/>
+        </w:rPr>
+        <w:t>Association for Computing Machinery and Morgan &amp; Claypool</w:t>
+      </w:r>
+      <w:r>
+        <w:rPr>
+          <w:lang w:val="en-US"/>
+        </w:rPr>
+        <w:t xml:space="preserve">, 2016, </w:t>
+      </w:r>
+      <w:r>
+        <w:rPr>
+          <w:lang w:val="en-US"/>
+        </w:rPr>
+        <w:t>San Rafael</w:t>
+      </w:r>
+      <w:r>
+        <w:rPr>
+          <w:lang w:val="en-US"/>
+        </w:rPr>
+        <w:t>,</w:t>
+      </w:r>
+      <w:r>
+        <w:rPr>
+          <w:lang w:val="en-US"/>
+        </w:rPr>
+        <w:t xml:space="preserve"> </w:t>
+      </w:r>
+      <w:r>
+        <w:rPr>
+          <w:lang w:val="en-US"/>
+        </w:rPr>
+        <w:t>ISBN 978-1-97000-112-9</w:t>
+      </w:r>
     </w:p>
     <w:sectPr>
-      <w:footerReference w:type="default" r:id="rId7"/>
+      <w:footerReference w:type="default" r:id="rId10"/>
       <w:pgSz w:w="11906" w:h="16838"/>
       <w:pgMar w:top="1440" w:right="1440" w:bottom="1440" w:left="1440" w:header="708" w:footer="708" w:gutter="0"/>
       <w:cols w:space="708"/>
@@ -1989,6 +2465,81 @@
     </w:sectPr>
   </w:body>
 </w:document>
+</file>
+
+<file path=word/comments.xml><?xml version="1.0" encoding="utf-8"?>
+<w:comments xmlns:wpc="http://schemas.microsoft.com/office/word/2010/wordprocessingCanvas" xmlns:cx="http://schemas.microsoft.com/office/drawing/2014/chartex" xmlns:cx1="http://schemas.microsoft.com/office/drawing/2015/9/8/chartex" xmlns:cx2="http://schemas.microsoft.com/office/drawing/2015/10/21/chartex" xmlns:cx3="http://schemas.microsoft.com/office/drawing/2016/5/9/chartex" xmlns:cx4="http://schemas.microsoft.com/office/drawing/2016/5/10/chartex" xmlns:cx5="http://schemas.microsoft.com/office/drawing/2016/5/11/chartex" xmlns:cx6="http://schemas.microsoft.com/office/drawing/2016/5/12/chartex" xmlns:cx7="http://schemas.microsoft.com/office/drawing/2016/5/13/chartex" xmlns:cx8="http://schemas.microsoft.com/office/drawing/2016/5/14/chartex" xmlns:mc="http://schemas.openxmlformats.org/markup-compatibility/2006" xmlns:aink="http://schemas.microsoft.com/office/drawing/2016/ink" xmlns:am3d="http://schemas.microsoft.com/office/drawing/2017/model3d" xmlns:o="urn:schemas-microsoft-com:office:office" xmlns:r="http://schemas.openxmlformats.org/officeDocument/2006/relationships" xmlns:m="http://schemas.openxmlformats.org/officeDocument/2006/math" xmlns:v="urn:schemas-microsoft-com:vml" xmlns:wp14="http://schemas.microsoft.com/office/word/2010/wordprocessingDrawing" xmlns:wp="http://schemas.openxmlformats.org/drawingml/2006/wordprocessingDrawing" xmlns:w10="urn:schemas-microsoft-com:office:word" xmlns:w="http://schemas.openxmlformats.org/wordprocessingml/2006/main" xmlns:w14="http://schemas.microsoft.com/office/word/2010/wordml" xmlns:w15="http://schemas.microsoft.com/office/word/2012/wordml" xmlns:w16cid="http://schemas.microsoft.com/office/word/2016/wordml/cid" xmlns:w16se="http://schemas.microsoft.com/office/word/2015/wordml/symex" xmlns:wpg="http://schemas.microsoft.com/office/word/2010/wordprocessingGroup" xmlns:wpi="http://schemas.microsoft.com/office/word/2010/wordprocessingInk" xmlns:wne="http://schemas.microsoft.com/office/word/2006/wordml" xmlns:wps="http://schemas.microsoft.com/office/word/2010/wordprocessingShape" mc:Ignorable="w14 w15 w16se w16cid wp14">
+  <w:comment w:id="3" w:author="Manuel Hergenröder" w:date="2020-02-10T15:54:00Z" w:initials="MH">
+    <w:p>
+      <w:pPr>
+        <w:pStyle w:val="CommentText"/>
+        <w:rPr>
+          <w:lang w:val="en-US"/>
+        </w:rPr>
+      </w:pPr>
+      <w:r>
+        <w:rPr>
+          <w:rStyle w:val="CommentReference"/>
+        </w:rPr>
+        <w:annotationRef/>
+      </w:r>
+      <w:r>
+        <w:rPr>
+          <w:lang w:val="en-US"/>
+        </w:rPr>
+        <w:t>Physical m</w:t>
+      </w:r>
+      <w:r>
+        <w:rPr>
+          <w:lang w:val="en-US"/>
+        </w:rPr>
+        <w:t>ovement to counter motion sickness</w:t>
+      </w:r>
+    </w:p>
+  </w:comment>
+  <w:comment w:id="9" w:author="Manuel Hergenröder" w:date="2020-02-10T15:53:00Z" w:initials="MH">
+    <w:p>
+      <w:pPr>
+        <w:pStyle w:val="CommentText"/>
+        <w:rPr>
+          <w:lang w:val="en-US"/>
+        </w:rPr>
+      </w:pPr>
+      <w:r>
+        <w:rPr>
+          <w:rStyle w:val="CommentReference"/>
+        </w:rPr>
+        <w:annotationRef/>
+      </w:r>
+      <w:r>
+        <w:rPr>
+          <w:lang w:val="en-US"/>
+        </w:rPr>
+        <w:t>Spatial awareness</w:t>
+      </w:r>
+      <w:r>
+        <w:rPr>
+          <w:lang w:val="en-US"/>
+        </w:rPr>
+        <w:t>; physical movement</w:t>
+      </w:r>
+    </w:p>
+  </w:comment>
+</w:comments>
+</file>
+
+<file path=word/commentsExtended.xml><?xml version="1.0" encoding="utf-8"?>
+<w15:commentsEx xmlns:wpc="http://schemas.microsoft.com/office/word/2010/wordprocessingCanvas" xmlns:cx="http://schemas.microsoft.com/office/drawing/2014/chartex" xmlns:cx1="http://schemas.microsoft.com/office/drawing/2015/9/8/chartex" xmlns:cx2="http://schemas.microsoft.com/office/drawing/2015/10/21/chartex" xmlns:cx3="http://schemas.microsoft.com/office/drawing/2016/5/9/chartex" xmlns:cx4="http://schemas.microsoft.com/office/drawing/2016/5/10/chartex" xmlns:cx5="http://schemas.microsoft.com/office/drawing/2016/5/11/chartex" xmlns:cx6="http://schemas.microsoft.com/office/drawing/2016/5/12/chartex" xmlns:cx7="http://schemas.microsoft.com/office/drawing/2016/5/13/chartex" xmlns:cx8="http://schemas.microsoft.com/office/drawing/2016/5/14/chartex" xmlns:mc="http://schemas.openxmlformats.org/markup-compatibility/2006" xmlns:aink="http://schemas.microsoft.com/office/drawing/2016/ink" xmlns:am3d="http://schemas.microsoft.com/office/drawing/2017/model3d" xmlns:o="urn:schemas-microsoft-com:office:office" xmlns:r="http://schemas.openxmlformats.org/officeDocument/2006/relationships" xmlns:m="http://schemas.openxmlformats.org/officeDocument/2006/math" xmlns:v="urn:schemas-microsoft-com:vml" xmlns:wp14="http://schemas.microsoft.com/office/word/2010/wordprocessingDrawing" xmlns:wp="http://schemas.openxmlformats.org/drawingml/2006/wordprocessingDrawing" xmlns:w10="urn:schemas-microsoft-com:office:word" xmlns:w="http://schemas.openxmlformats.org/wordprocessingml/2006/main" xmlns:w14="http://schemas.microsoft.com/office/word/2010/wordml" xmlns:w15="http://schemas.microsoft.com/office/word/2012/wordml" xmlns:w16cid="http://schemas.microsoft.com/office/word/2016/wordml/cid" xmlns:w16se="http://schemas.microsoft.com/office/word/2015/wordml/symex" xmlns:wpg="http://schemas.microsoft.com/office/word/2010/wordprocessingGroup" xmlns:wpi="http://schemas.microsoft.com/office/word/2010/wordprocessingInk" xmlns:wne="http://schemas.microsoft.com/office/word/2006/wordml" xmlns:wps="http://schemas.microsoft.com/office/word/2010/wordprocessingShape" mc:Ignorable="w14 w15 w16se w16cid wp14">
+  <w15:commentEx w15:paraId="75D527C3" w15:done="1"/>
+  <w15:commentEx w15:paraId="48C86EFD" w15:done="0"/>
+</w15:commentsEx>
+</file>
+
+<file path=word/commentsIds.xml><?xml version="1.0" encoding="utf-8"?>
+<w16cid:commentsIds xmlns:wpc="http://schemas.microsoft.com/office/word/2010/wordprocessingCanvas" xmlns:cx="http://schemas.microsoft.com/office/drawing/2014/chartex" xmlns:cx1="http://schemas.microsoft.com/office/drawing/2015/9/8/chartex" xmlns:cx2="http://schemas.microsoft.com/office/drawing/2015/10/21/chartex" xmlns:cx3="http://schemas.microsoft.com/office/drawing/2016/5/9/chartex" xmlns:cx4="http://schemas.microsoft.com/office/drawing/2016/5/10/chartex" xmlns:cx5="http://schemas.microsoft.com/office/drawing/2016/5/11/chartex" xmlns:cx6="http://schemas.microsoft.com/office/drawing/2016/5/12/chartex" xmlns:cx7="http://schemas.microsoft.com/office/drawing/2016/5/13/chartex" xmlns:cx8="http://schemas.microsoft.com/office/drawing/2016/5/14/chartex" xmlns:mc="http://schemas.openxmlformats.org/markup-compatibility/2006" xmlns:aink="http://schemas.microsoft.com/office/drawing/2016/ink" xmlns:am3d="http://schemas.microsoft.com/office/drawing/2017/model3d" xmlns:o="urn:schemas-microsoft-com:office:office" xmlns:r="http://schemas.openxmlformats.org/officeDocument/2006/relationships" xmlns:m="http://schemas.openxmlformats.org/officeDocument/2006/math" xmlns:v="urn:schemas-microsoft-com:vml" xmlns:wp14="http://schemas.microsoft.com/office/word/2010/wordprocessingDrawing" xmlns:wp="http://schemas.openxmlformats.org/drawingml/2006/wordprocessingDrawing" xmlns:w10="urn:schemas-microsoft-com:office:word" xmlns:w="http://schemas.openxmlformats.org/wordprocessingml/2006/main" xmlns:w14="http://schemas.microsoft.com/office/word/2010/wordml" xmlns:w15="http://schemas.microsoft.com/office/word/2012/wordml" xmlns:w16cid="http://schemas.microsoft.com/office/word/2016/wordml/cid" xmlns:w16se="http://schemas.microsoft.com/office/word/2015/wordml/symex" xmlns:wpg="http://schemas.microsoft.com/office/word/2010/wordprocessingGroup" xmlns:wpi="http://schemas.microsoft.com/office/word/2010/wordprocessingInk" xmlns:wne="http://schemas.microsoft.com/office/word/2006/wordml" xmlns:wps="http://schemas.microsoft.com/office/word/2010/wordprocessingShape" mc:Ignorable="w14 w15 w16se w16cid wp14">
+  <w16cid:commentId w16cid:paraId="75D527C3" w16cid:durableId="21EBFB3B"/>
+  <w16cid:commentId w16cid:paraId="48C86EFD" w16cid:durableId="21EBFB07"/>
+</w16cid:commentsIds>
 </file>
 
 <file path=word/endnotes.xml><?xml version="1.0" encoding="utf-8"?>
@@ -2164,15 +2715,32 @@
         </w:rPr>
         <w:t xml:space="preserve">- </w:t>
       </w:r>
-      <w:hyperlink r:id="rId2" w:history="1">
-        <w:r>
-          <w:rPr>
-            <w:rStyle w:val="Hyperlink"/>
-            <w:lang w:val="en-US"/>
-          </w:rPr>
-          <w:t>https://assetstore.unity.com/packages/tools/integration/steamvr-plugin-32647</w:t>
-        </w:r>
-      </w:hyperlink>
+      <w:r>
+        <w:fldChar w:fldCharType="begin"/>
+      </w:r>
+      <w:r>
+        <w:rPr>
+          <w:lang w:val="en-US"/>
+        </w:rPr>
+        <w:instrText xml:space="preserve"> HYPERLINK "https://assetstore.unity.com/packages/tools/integration/steamvr-plugin-32647" </w:instrText>
+      </w:r>
+      <w:r>
+        <w:fldChar w:fldCharType="separate"/>
+      </w:r>
+      <w:r>
+        <w:rPr>
+          <w:rStyle w:val="Hyperlink"/>
+          <w:lang w:val="en-US"/>
+        </w:rPr>
+        <w:t>https://assetstore.unity.com/packages/tools/integration/steamvr-plugin-32647</w:t>
+      </w:r>
+      <w:r>
+        <w:rPr>
+          <w:rStyle w:val="Hyperlink"/>
+          <w:lang w:val="en-US"/>
+        </w:rPr>
+        <w:fldChar w:fldCharType="end"/>
+      </w:r>
       <w:r>
         <w:rPr>
           <w:lang w:val="en-US"/>
@@ -2249,15 +2817,32 @@
         </w:rPr>
         <w:t xml:space="preserve"> – Audio and MIDI library for .NET - </w:t>
       </w:r>
-      <w:hyperlink r:id="rId3" w:history="1">
-        <w:r>
-          <w:rPr>
-            <w:rStyle w:val="Hyperlink"/>
-            <w:lang w:val="en-US"/>
-          </w:rPr>
-          <w:t>https://github.com/naudio/NAudio</w:t>
-        </w:r>
-      </w:hyperlink>
+      <w:r>
+        <w:fldChar w:fldCharType="begin"/>
+      </w:r>
+      <w:r>
+        <w:rPr>
+          <w:lang w:val="en-US"/>
+        </w:rPr>
+        <w:instrText xml:space="preserve"> HYPERLINK "https://github.com/naudio/NAudio" </w:instrText>
+      </w:r>
+      <w:r>
+        <w:fldChar w:fldCharType="separate"/>
+      </w:r>
+      <w:r>
+        <w:rPr>
+          <w:rStyle w:val="Hyperlink"/>
+          <w:lang w:val="en-US"/>
+        </w:rPr>
+        <w:t>https://github.com/naudio/NAudio</w:t>
+      </w:r>
+      <w:r>
+        <w:rPr>
+          <w:rStyle w:val="Hyperlink"/>
+          <w:lang w:val="en-US"/>
+        </w:rPr>
+        <w:fldChar w:fldCharType="end"/>
+      </w:r>
       <w:r>
         <w:rPr>
           <w:lang w:val="en-US"/>
@@ -2308,7 +2893,7 @@
       <w:r>
         <w:t xml:space="preserve"> FFTW Home Page - </w:t>
       </w:r>
-      <w:hyperlink r:id="rId4" w:history="1">
+      <w:hyperlink r:id="rId2" w:history="1">
         <w:r>
           <w:rPr>
             <w:rStyle w:val="Hyperlink"/>
@@ -2357,7 +2942,7 @@
       <w:r>
         <w:t xml:space="preserve"> - </w:t>
       </w:r>
-      <w:hyperlink r:id="rId5" w:history="1">
+      <w:hyperlink r:id="rId3" w:history="1">
         <w:r>
           <w:rPr>
             <w:rStyle w:val="Hyperlink"/>
@@ -2395,7 +2980,7 @@
       <w:r>
         <w:t xml:space="preserve"> - </w:t>
       </w:r>
-      <w:hyperlink r:id="rId6" w:history="1">
+      <w:hyperlink r:id="rId4" w:history="1">
         <w:r>
           <w:rPr>
             <w:rStyle w:val="Hyperlink"/>
@@ -2411,7 +2996,69 @@
       </w:r>
     </w:p>
   </w:footnote>
+  <w:footnote w:id="7">
+    <w:p>
+      <w:pPr>
+        <w:pStyle w:val="FootnoteText"/>
+        <w:rPr>
+          <w:lang w:val="en-US"/>
+        </w:rPr>
+      </w:pPr>
+      <w:r>
+        <w:rPr>
+          <w:rStyle w:val="FootnoteReference"/>
+        </w:rPr>
+        <w:footnoteRef/>
+      </w:r>
+      <w:r>
+        <w:t xml:space="preserve"> </w:t>
+      </w:r>
+      <w:proofErr w:type="spellStart"/>
+      <w:r>
+        <w:rPr>
+          <w:lang w:val="en-US"/>
+        </w:rPr>
+        <w:t>OpenSoundControl</w:t>
+      </w:r>
+      <w:proofErr w:type="spellEnd"/>
+      <w:r>
+        <w:rPr>
+          <w:lang w:val="en-US"/>
+        </w:rPr>
+        <w:t xml:space="preserve"> - </w:t>
+      </w:r>
+      <w:hyperlink r:id="rId5" w:history="1">
+        <w:r>
+          <w:rPr>
+            <w:rStyle w:val="Hyperlink"/>
+            <w:lang w:val="en-US"/>
+          </w:rPr>
+          <w:t>http://opensoundcontrol.org/</w:t>
+        </w:r>
+      </w:hyperlink>
+      <w:r>
+        <w:rPr>
+          <w:lang w:val="en-US"/>
+        </w:rPr>
+        <w:t xml:space="preserve"> (</w:t>
+      </w:r>
+      <w:r>
+        <w:t>letzter Ab</w:t>
+      </w:r>
+      <w:r>
+        <w:t>ruf: 04.02.2020)</w:t>
+      </w:r>
+    </w:p>
+  </w:footnote>
 </w:footnotes>
+</file>
+
+<file path=word/people.xml><?xml version="1.0" encoding="utf-8"?>
+<w15:people xmlns:wpc="http://schemas.microsoft.com/office/word/2010/wordprocessingCanvas" xmlns:cx="http://schemas.microsoft.com/office/drawing/2014/chartex" xmlns:cx1="http://schemas.microsoft.com/office/drawing/2015/9/8/chartex" xmlns:cx2="http://schemas.microsoft.com/office/drawing/2015/10/21/chartex" xmlns:cx3="http://schemas.microsoft.com/office/drawing/2016/5/9/chartex" xmlns:cx4="http://schemas.microsoft.com/office/drawing/2016/5/10/chartex" xmlns:cx5="http://schemas.microsoft.com/office/drawing/2016/5/11/chartex" xmlns:cx6="http://schemas.microsoft.com/office/drawing/2016/5/12/chartex" xmlns:cx7="http://schemas.microsoft.com/office/drawing/2016/5/13/chartex" xmlns:cx8="http://schemas.microsoft.com/office/drawing/2016/5/14/chartex" xmlns:mc="http://schemas.openxmlformats.org/markup-compatibility/2006" xmlns:aink="http://schemas.microsoft.com/office/drawing/2016/ink" xmlns:am3d="http://schemas.microsoft.com/office/drawing/2017/model3d" xmlns:o="urn:schemas-microsoft-com:office:office" xmlns:r="http://schemas.openxmlformats.org/officeDocument/2006/relationships" xmlns:m="http://schemas.openxmlformats.org/officeDocument/2006/math" xmlns:v="urn:schemas-microsoft-com:vml" xmlns:wp14="http://schemas.microsoft.com/office/word/2010/wordprocessingDrawing" xmlns:wp="http://schemas.openxmlformats.org/drawingml/2006/wordprocessingDrawing" xmlns:w10="urn:schemas-microsoft-com:office:word" xmlns:w="http://schemas.openxmlformats.org/wordprocessingml/2006/main" xmlns:w14="http://schemas.microsoft.com/office/word/2010/wordml" xmlns:w15="http://schemas.microsoft.com/office/word/2012/wordml" xmlns:w16cid="http://schemas.microsoft.com/office/word/2016/wordml/cid" xmlns:w16se="http://schemas.microsoft.com/office/word/2015/wordml/symex" xmlns:wpg="http://schemas.microsoft.com/office/word/2010/wordprocessingGroup" xmlns:wpi="http://schemas.microsoft.com/office/word/2010/wordprocessingInk" xmlns:wne="http://schemas.microsoft.com/office/word/2006/wordml" xmlns:wps="http://schemas.microsoft.com/office/word/2010/wordprocessingShape" mc:Ignorable="w14 w15 w16se w16cid wp14">
+  <w15:person w15:author="Manuel Hergenröder">
+    <w15:presenceInfo w15:providerId="Windows Live" w15:userId="1ea32c1372b27e25"/>
+  </w15:person>
+</w15:people>
 </file>
 
 <file path=word/styles.xml><?xml version="1.0" encoding="utf-8"?>
@@ -3211,6 +3858,109 @@
     <w:basedOn w:val="DefaultParagraphFont"/>
     <w:rsid w:val="008D4489"/>
   </w:style>
+  <w:style w:type="character" w:styleId="CommentReference">
+    <w:name w:val="annotation reference"/>
+    <w:basedOn w:val="DefaultParagraphFont"/>
+    <w:uiPriority w:val="99"/>
+    <w:semiHidden/>
+    <w:unhideWhenUsed/>
+    <w:rsid w:val="00B2615E"/>
+    <w:rPr>
+      <w:sz w:val="16"/>
+      <w:szCs w:val="16"/>
+    </w:rPr>
+  </w:style>
+  <w:style w:type="paragraph" w:styleId="CommentText">
+    <w:name w:val="annotation text"/>
+    <w:basedOn w:val="Normal"/>
+    <w:link w:val="CommentTextChar"/>
+    <w:uiPriority w:val="99"/>
+    <w:semiHidden/>
+    <w:unhideWhenUsed/>
+    <w:rsid w:val="00B2615E"/>
+    <w:pPr>
+      <w:spacing w:line="240" w:lineRule="auto"/>
+    </w:pPr>
+    <w:rPr>
+      <w:sz w:val="20"/>
+      <w:szCs w:val="20"/>
+    </w:rPr>
+  </w:style>
+  <w:style w:type="character" w:customStyle="1" w:styleId="CommentTextChar">
+    <w:name w:val="Comment Text Char"/>
+    <w:basedOn w:val="DefaultParagraphFont"/>
+    <w:link w:val="CommentText"/>
+    <w:uiPriority w:val="99"/>
+    <w:semiHidden/>
+    <w:rsid w:val="00B2615E"/>
+    <w:rPr>
+      <w:rFonts w:ascii="Times New Roman" w:hAnsi="Times New Roman"/>
+      <w:sz w:val="20"/>
+      <w:szCs w:val="20"/>
+      <w:lang w:val="de-DE"/>
+    </w:rPr>
+  </w:style>
+  <w:style w:type="paragraph" w:styleId="CommentSubject">
+    <w:name w:val="annotation subject"/>
+    <w:basedOn w:val="CommentText"/>
+    <w:next w:val="CommentText"/>
+    <w:link w:val="CommentSubjectChar"/>
+    <w:uiPriority w:val="99"/>
+    <w:semiHidden/>
+    <w:unhideWhenUsed/>
+    <w:rsid w:val="00B2615E"/>
+    <w:rPr>
+      <w:b/>
+      <w:bCs/>
+    </w:rPr>
+  </w:style>
+  <w:style w:type="character" w:customStyle="1" w:styleId="CommentSubjectChar">
+    <w:name w:val="Comment Subject Char"/>
+    <w:basedOn w:val="CommentTextChar"/>
+    <w:link w:val="CommentSubject"/>
+    <w:uiPriority w:val="99"/>
+    <w:semiHidden/>
+    <w:rsid w:val="00B2615E"/>
+    <w:rPr>
+      <w:rFonts w:ascii="Times New Roman" w:hAnsi="Times New Roman"/>
+      <w:b/>
+      <w:bCs/>
+      <w:sz w:val="20"/>
+      <w:szCs w:val="20"/>
+      <w:lang w:val="de-DE"/>
+    </w:rPr>
+  </w:style>
+  <w:style w:type="paragraph" w:styleId="BalloonText">
+    <w:name w:val="Balloon Text"/>
+    <w:basedOn w:val="Normal"/>
+    <w:link w:val="BalloonTextChar"/>
+    <w:uiPriority w:val="99"/>
+    <w:semiHidden/>
+    <w:unhideWhenUsed/>
+    <w:rsid w:val="00B2615E"/>
+    <w:pPr>
+      <w:spacing w:after="0" w:line="240" w:lineRule="auto"/>
+    </w:pPr>
+    <w:rPr>
+      <w:rFonts w:ascii="Segoe UI" w:hAnsi="Segoe UI" w:cs="Segoe UI"/>
+      <w:sz w:val="18"/>
+      <w:szCs w:val="18"/>
+    </w:rPr>
+  </w:style>
+  <w:style w:type="character" w:customStyle="1" w:styleId="BalloonTextChar">
+    <w:name w:val="Balloon Text Char"/>
+    <w:basedOn w:val="DefaultParagraphFont"/>
+    <w:link w:val="BalloonText"/>
+    <w:uiPriority w:val="99"/>
+    <w:semiHidden/>
+    <w:rsid w:val="00B2615E"/>
+    <w:rPr>
+      <w:rFonts w:ascii="Segoe UI" w:hAnsi="Segoe UI" w:cs="Segoe UI"/>
+      <w:sz w:val="18"/>
+      <w:szCs w:val="18"/>
+      <w:lang w:val="de-DE"/>
+    </w:rPr>
+  </w:style>
 </w:styles>
 </file>
 
@@ -3514,7 +4264,7 @@
 </file>
 
 <file path=customXml/itemProps1.xml><?xml version="1.0" encoding="utf-8"?>
-<ds:datastoreItem xmlns:ds="http://schemas.openxmlformats.org/officeDocument/2006/customXml" ds:itemID="{A3686E62-B60D-44FF-8B55-8E0BCE9292B6}">
+<ds:datastoreItem xmlns:ds="http://schemas.openxmlformats.org/officeDocument/2006/customXml" ds:itemID="{312F5B51-B4F7-4ED3-8341-A2CD22C1B207}">
   <ds:schemaRefs>
     <ds:schemaRef ds:uri="http://schemas.openxmlformats.org/officeDocument/2006/bibliography"/>
   </ds:schemaRefs>

</xml_diff>